<commit_message>
Updated survival guide with stuff from Rockford
--mostly controller/operation details
</commit_message>
<xml_diff>
--- a/Documents/3061 Survival Guide.docx
+++ b/Documents/3061 Survival Guide.docx
@@ -66,34 +66,28 @@
         <w:rPr>
           <w:sz w:val="28"/>
         </w:rPr>
-        <w:t xml:space="preserve"> </w:t>
-      </w:r>
-      <w:proofErr w:type="gramStart"/>
-      <w:r>
-        <w:rPr>
-          <w:sz w:val="28"/>
-        </w:rPr>
-        <w:t>Usually when it’s really, really inconvenient.</w:t>
-      </w:r>
-      <w:proofErr w:type="gramEnd"/>
-    </w:p>
-    <w:p>
-      <w:pPr>
-        <w:rPr>
-          <w:sz w:val="28"/>
-        </w:rPr>
-      </w:pPr>
-    </w:p>
-    <w:p>
-      <w:pPr>
-        <w:rPr>
-          <w:sz w:val="32"/>
-        </w:rPr>
-      </w:pPr>
-      <w:r>
-        <w:rPr>
-          <w:b/>
-          <w:sz w:val="32"/>
+        <w:t xml:space="preserve"> Usually when it’s really, really inconvenient.</w:t>
+      </w:r>
+    </w:p>
+    <w:p>
+      <w:pPr>
+        <w:rPr>
+          <w:sz w:val="28"/>
+        </w:rPr>
+      </w:pPr>
+    </w:p>
+    <w:p>
+      <w:pPr>
+        <w:rPr>
+          <w:sz w:val="36"/>
+          <w:u w:val="single"/>
+        </w:rPr>
+      </w:pPr>
+      <w:r>
+        <w:rPr>
+          <w:b/>
+          <w:sz w:val="36"/>
+          <w:u w:val="single"/>
         </w:rPr>
         <w:t>Connections</w:t>
       </w:r>
@@ -209,67 +203,124 @@
         <w:t xml:space="preserve">port 1 </w:t>
       </w:r>
       <w:r>
-        <w:t xml:space="preserve">on the </w:t>
-      </w:r>
-      <w:proofErr w:type="spellStart"/>
-      <w:r>
-        <w:t>cRIO</w:t>
-      </w:r>
-      <w:proofErr w:type="spellEnd"/>
+        <w:t>on the cRIO.</w:t>
+      </w:r>
+    </w:p>
+    <w:p>
+      <w:r>
+        <w:t>4. Turn on the robot.</w:t>
+      </w:r>
+    </w:p>
+    <w:p>
+      <w:r>
+        <w:t xml:space="preserve">5. Open the driver station to see if a connection has been </w:t>
+      </w:r>
+      <w:r>
+        <w:t>made</w:t>
+      </w:r>
       <w:r>
         <w:t>.</w:t>
       </w:r>
     </w:p>
-    <w:p>
-      <w:r>
-        <w:t>4. Turn on the robot.</w:t>
-      </w:r>
-    </w:p>
-    <w:p>
-      <w:r>
-        <w:t xml:space="preserve">5. Open the driver station to see if a connection has been </w:t>
-      </w:r>
-      <w:r>
-        <w:t>made</w:t>
+    <w:p/>
+    <w:p>
+      <w:pPr>
+        <w:rPr>
+          <w:sz w:val="28"/>
+        </w:rPr>
+      </w:pPr>
+      <w:r>
+        <w:rPr>
+          <w:b/>
+          <w:sz w:val="28"/>
+        </w:rPr>
+        <w:t>Connecting to the robot—wireless</w:t>
+      </w:r>
+    </w:p>
+    <w:p/>
+    <w:p>
+      <w:r>
+        <w:t xml:space="preserve">1. Again, the computer needs a static IP address. Under properties for the wireless connection, set the IP address to </w:t>
+      </w:r>
+      <w:r>
+        <w:rPr>
+          <w:b/>
+        </w:rPr>
+        <w:t>10.30.61.5</w:t>
+      </w:r>
+      <w:r>
+        <w:t xml:space="preserve"> and the subnet mask to </w:t>
+      </w:r>
+      <w:r>
+        <w:rPr>
+          <w:b/>
+        </w:rPr>
+        <w:t>255.255.255.0</w:t>
       </w:r>
       <w:r>
         <w:t>.</w:t>
       </w:r>
     </w:p>
-    <w:p/>
-    <w:p>
-      <w:pPr>
-        <w:rPr>
-          <w:sz w:val="28"/>
-        </w:rPr>
-      </w:pPr>
-      <w:r>
-        <w:rPr>
-          <w:b/>
-          <w:sz w:val="28"/>
-        </w:rPr>
-        <w:t>Connecting to the robot—wireless</w:t>
-      </w:r>
-    </w:p>
-    <w:p/>
-    <w:p>
-      <w:r>
-        <w:t xml:space="preserve">1. Again, the computer needs a static IP address. Under properties for the wireless connection, set the IP address to </w:t>
-      </w:r>
-      <w:r>
-        <w:rPr>
-          <w:b/>
-        </w:rPr>
-        <w:t>10.30.61.5</w:t>
-      </w:r>
-      <w:r>
-        <w:t xml:space="preserve"> and the subnet mask to </w:t>
-      </w:r>
-      <w:r>
-        <w:rPr>
-          <w:b/>
-        </w:rPr>
-        <w:t>255.255.255.0</w:t>
+    <w:p>
+      <w:r>
+        <w:t>2. Turn on the robot.</w:t>
+      </w:r>
+    </w:p>
+    <w:p>
+      <w:r>
+        <w:t>3. Look at available wireless connections. You should be able to see the robot’s router (called “3061”). Connect to this.</w:t>
+      </w:r>
+    </w:p>
+    <w:p>
+      <w:r>
+        <w:t>4. Open the driver station to ensure that a connection has been made.</w:t>
+      </w:r>
+    </w:p>
+    <w:p/>
+    <w:p>
+      <w:pPr>
+        <w:rPr>
+          <w:sz w:val="28"/>
+        </w:rPr>
+      </w:pPr>
+      <w:r>
+        <w:rPr>
+          <w:b/>
+          <w:sz w:val="28"/>
+        </w:rPr>
+        <w:t>Troubleshooting connection issues</w:t>
+      </w:r>
+    </w:p>
+    <w:p/>
+    <w:p>
+      <w:r>
+        <w:t>If you have problems connecting, here are some things to try:</w:t>
+      </w:r>
+    </w:p>
+    <w:p>
+      <w:r>
+        <w:t>1. In the driver station under the setup tab, make sure that the team number is 3061.</w:t>
+      </w:r>
+    </w:p>
+    <w:p>
+      <w:r>
+        <w:t>2. Check the IP address of the target on the LabVIEW project you’re running. It should be 10.30.61.2.</w:t>
+      </w:r>
+    </w:p>
+    <w:p>
+      <w:r>
+        <w:t>3. If using a wired connection, make sure that all wireless connections are disabled.</w:t>
+      </w:r>
+    </w:p>
+    <w:p>
+      <w:r>
+        <w:t xml:space="preserve">4. </w:t>
+      </w:r>
+      <w:r>
+        <w:t>If you can’t connect to the router, make sure that no other computers in the area have inadvertently connected</w:t>
+      </w:r>
+      <w:r>
+        <w:t xml:space="preserve"> to the router</w:t>
       </w:r>
       <w:r>
         <w:t>.</w:t>
@@ -277,96 +328,7 @@
     </w:p>
     <w:p>
       <w:r>
-        <w:t>2. Turn on the robot.</w:t>
-      </w:r>
-    </w:p>
-    <w:p>
-      <w:r>
-        <w:t>3. Look at available wireless connections. You should be able to see the robot’s router (called “3061”). Connect to this.</w:t>
-      </w:r>
-    </w:p>
-    <w:p>
-      <w:r>
-        <w:t>4. Open the driver station to ensure that a connection has been made.</w:t>
-      </w:r>
-    </w:p>
-    <w:p/>
-    <w:p>
-      <w:pPr>
-        <w:rPr>
-          <w:sz w:val="28"/>
-        </w:rPr>
-      </w:pPr>
-      <w:r>
-        <w:rPr>
-          <w:b/>
-          <w:sz w:val="28"/>
-        </w:rPr>
-        <w:t>Troubleshooting connection issues</w:t>
-      </w:r>
-    </w:p>
-    <w:p/>
-    <w:p>
-      <w:r>
-        <w:t>If you have problems connecting, here are some things to try:</w:t>
-      </w:r>
-    </w:p>
-    <w:p>
-      <w:r>
-        <w:t>1. In the driver station under the setup tab, make sure that the team number is 3061.</w:t>
-      </w:r>
-    </w:p>
-    <w:p>
-      <w:r>
-        <w:t xml:space="preserve">2. Check the IP address of the target on the </w:t>
-      </w:r>
-      <w:proofErr w:type="spellStart"/>
-      <w:r>
-        <w:t>LabVIEW</w:t>
-      </w:r>
-      <w:proofErr w:type="spellEnd"/>
-      <w:r>
-        <w:t xml:space="preserve"> project you’re running. It should be 10.30.61.2.</w:t>
-      </w:r>
-    </w:p>
-    <w:p>
-      <w:r>
-        <w:t>3. If using a wired connection, make sure that all wireless connections are disabled.</w:t>
-      </w:r>
-    </w:p>
-    <w:p>
-      <w:r>
-        <w:t xml:space="preserve">4. </w:t>
-      </w:r>
-      <w:r>
-        <w:t>If you can’t connect to the router, make sure that no other computers in the area have inadvertently connected</w:t>
-      </w:r>
-      <w:r>
-        <w:t xml:space="preserve"> to the router</w:t>
-      </w:r>
-      <w:r>
-        <w:t>.</w:t>
-      </w:r>
-    </w:p>
-    <w:p>
-      <w:r>
-        <w:t>5. Make sure the router/</w:t>
-      </w:r>
-      <w:proofErr w:type="spellStart"/>
-      <w:r>
-        <w:t>ethernet</w:t>
-      </w:r>
-      <w:proofErr w:type="spellEnd"/>
-      <w:r>
-        <w:t xml:space="preserve"> cable is plugged into port 1 on the </w:t>
-      </w:r>
-      <w:proofErr w:type="spellStart"/>
-      <w:r>
-        <w:t>cRIO</w:t>
-      </w:r>
-      <w:proofErr w:type="spellEnd"/>
-      <w:r>
-        <w:t xml:space="preserve">. </w:t>
+        <w:t xml:space="preserve">5. Make sure the router/ethernet cable is plugged into port 1 on the cRIO. </w:t>
       </w:r>
       <w:r>
         <w:rPr>
@@ -393,13 +355,15 @@
     <w:p>
       <w:pPr>
         <w:rPr>
-          <w:sz w:val="32"/>
-        </w:rPr>
-      </w:pPr>
-      <w:r>
-        <w:rPr>
-          <w:b/>
-          <w:sz w:val="32"/>
+          <w:sz w:val="36"/>
+          <w:u w:val="single"/>
+        </w:rPr>
+      </w:pPr>
+      <w:r>
+        <w:rPr>
+          <w:b/>
+          <w:sz w:val="36"/>
+          <w:u w:val="single"/>
         </w:rPr>
         <w:t>Deployment</w:t>
       </w:r>
@@ -436,28 +400,12 @@
         <w:t xml:space="preserve">2. </w:t>
       </w:r>
       <w:r>
-        <w:t xml:space="preserve">In the project window, right click on the “target” and select Connect. This will abort the current startup application on the </w:t>
-      </w:r>
-      <w:proofErr w:type="spellStart"/>
-      <w:r>
-        <w:t>cRIO</w:t>
-      </w:r>
-      <w:proofErr w:type="spellEnd"/>
-      <w:r>
-        <w:t xml:space="preserve"> (if there is one) and allow for much faster deployment.</w:t>
-      </w:r>
-    </w:p>
-    <w:p>
-      <w:r>
-        <w:t xml:space="preserve">3. Open Robot Main.vi and hit the run button. This will deploy all VI’s in the project to the </w:t>
-      </w:r>
-      <w:proofErr w:type="spellStart"/>
-      <w:r>
-        <w:t>cRIO</w:t>
-      </w:r>
-      <w:proofErr w:type="spellEnd"/>
-      <w:r>
-        <w:t>. If the conflict resolution dialog opens, click “OK”.</w:t>
+        <w:t>In the project window, right click on the “target” and select Connect. This will abort the current startup application on the cRIO (if there is one) and allow for much faster deployment.</w:t>
+      </w:r>
+    </w:p>
+    <w:p>
+      <w:r>
+        <w:t>3. Open Robot Main.vi and hit the run button. This will deploy all VI’s in the project to the cRIO. If the conflict resolution dialog opens, click “OK”.</w:t>
       </w:r>
     </w:p>
     <w:p/>
@@ -477,23 +425,7 @@
     </w:p>
     <w:p>
       <w:r>
-        <w:t xml:space="preserve">This kind of deployment is used to put competition code on the </w:t>
-      </w:r>
-      <w:proofErr w:type="spellStart"/>
-      <w:r>
-        <w:t>cRIO</w:t>
-      </w:r>
-      <w:proofErr w:type="spellEnd"/>
-      <w:r>
-        <w:t xml:space="preserve">. The code starts running automatically once the </w:t>
-      </w:r>
-      <w:proofErr w:type="spellStart"/>
-      <w:r>
-        <w:t>cRIO</w:t>
-      </w:r>
-      <w:proofErr w:type="spellEnd"/>
-      <w:r>
-        <w:t xml:space="preserve"> is turned on.</w:t>
+        <w:t>This kind of deployment is used to put competition code on the cRIO. The code starts running automatically once the cRIO is turned on.</w:t>
       </w:r>
     </w:p>
     <w:p/>
@@ -519,15 +451,7 @@
     </w:p>
     <w:p>
       <w:r>
-        <w:t xml:space="preserve">5. Once the startup application is done deploying, restart the </w:t>
-      </w:r>
-      <w:proofErr w:type="spellStart"/>
-      <w:r>
-        <w:t>cRIO</w:t>
-      </w:r>
-      <w:proofErr w:type="spellEnd"/>
-      <w:r>
-        <w:t>. After a minute or so, the startup code will be running (there should be a green light next to “Robot Code” in the driver station).</w:t>
+        <w:t>5. Once the startup application is done deploying, restart the cRIO. After a minute or so, the startup code will be running (there should be a green light next to “Robot Code” in the driver station).</w:t>
       </w:r>
     </w:p>
     <w:p/>
@@ -610,58 +534,300 @@
         <w:t>1</w:t>
       </w:r>
       <w:r>
-        <w:t xml:space="preserve">. If a dialog box pops up and says something like, “the target is already in use by another project or computer,” restart the </w:t>
-      </w:r>
-      <w:proofErr w:type="spellStart"/>
-      <w:r>
-        <w:t>cRIO</w:t>
-      </w:r>
-      <w:proofErr w:type="spellEnd"/>
+        <w:t>. If a dialog box pops up and says something like, “the target is already in use by another project or computer,” restart the cRIO.</w:t>
+      </w:r>
+    </w:p>
+    <w:p>
+      <w:r>
+        <w:t>2</w:t>
+      </w:r>
+      <w:r>
+        <w:t>. If a message like “</w:t>
+      </w:r>
+      <w:r>
+        <w:t>Waiting for Real-Time target (RT CompactRIO Target) to respond</w:t>
+      </w:r>
+      <w:r>
+        <w:t>” appears twice in a row, deployment has failed. This is almost always a connection problem; see “troubleshooting connection issues.”</w:t>
+      </w:r>
+    </w:p>
+    <w:p>
+      <w:r>
+        <w:t>3</w:t>
+      </w:r>
+      <w:r>
+        <w:t>. If the deployment process hangs or seems to be taking forever, it’s usually a connection problem. See “troubleshooting connection issues.”</w:t>
+      </w:r>
+    </w:p>
+    <w:p>
+      <w:r>
+        <w:t>4. If you have no idea what is going on, try restarting the cRIO. That always works, right?</w:t>
+      </w:r>
+    </w:p>
+    <w:p/>
+    <w:p>
+      <w:r>
+        <w:rPr>
+          <w:b/>
+          <w:sz w:val="36"/>
+          <w:u w:val="single"/>
+        </w:rPr>
+        <w:t>Operation</w:t>
+      </w:r>
+    </w:p>
+    <w:p/>
+    <w:p>
+      <w:r>
+        <w:rPr>
+          <w:b/>
+          <w:sz w:val="28"/>
+        </w:rPr>
+        <w:lastRenderedPageBreak/>
+        <w:t>Testing</w:t>
+      </w:r>
+    </w:p>
+    <w:p/>
+    <w:p>
+      <w:r>
+        <w:t>1. Once you have connected to the robot and deployed code, make sure that the driver station and dashboard are open. The robot can be activated by pressing the “enable” button in the driver station</w:t>
+      </w:r>
+      <w:r>
+        <w:t xml:space="preserve"> and</w:t>
+      </w:r>
+      <w:r>
+        <w:t>—gasp—</w:t>
+      </w:r>
+      <w:r>
+        <w:t>deactivated by pressing the “disable” button.</w:t>
+      </w:r>
+    </w:p>
+    <w:p>
+      <w:r>
+        <w:t xml:space="preserve">2. Choose the mode you want: autonomous, </w:t>
+      </w:r>
+      <w:r>
+        <w:t xml:space="preserve">teleop, or practice (this simulates a match: </w:t>
+      </w:r>
+      <w:r>
+        <w:t>a 5-second countdown</w:t>
+      </w:r>
+      <w:r>
+        <w:t xml:space="preserve">, a 15-second autonomous, and an unlimited </w:t>
+      </w:r>
+      <w:r>
+        <w:t>teleop</w:t>
+      </w:r>
+      <w:r>
+        <w:t>).</w:t>
+      </w:r>
+    </w:p>
+    <w:p>
+      <w:r>
+        <w:t>3</w:t>
+      </w:r>
+      <w:r>
+        <w:t xml:space="preserve">. </w:t>
+      </w:r>
+      <w:r>
+        <w:t>Plug</w:t>
+      </w:r>
+      <w:r>
+        <w:t xml:space="preserve"> controllers</w:t>
+      </w:r>
+      <w:r>
+        <w:t xml:space="preserve"> (if needed)</w:t>
+      </w:r>
+      <w:r>
+        <w:t xml:space="preserve"> into the laptop</w:t>
+      </w:r>
       <w:r>
         <w:t>.</w:t>
       </w:r>
-    </w:p>
-    <w:p>
-      <w:r>
-        <w:t>2</w:t>
-      </w:r>
-      <w:r>
-        <w:t>. If a message like “</w:t>
-      </w:r>
-      <w:r>
-        <w:t xml:space="preserve">Waiting for Real-Time target (RT </w:t>
-      </w:r>
-      <w:proofErr w:type="spellStart"/>
-      <w:r>
-        <w:t>CompactRIO</w:t>
-      </w:r>
-      <w:proofErr w:type="spellEnd"/>
-      <w:r>
-        <w:t xml:space="preserve"> Target) to respond</w:t>
-      </w:r>
-      <w:r>
-        <w:t>” appears twice in a row, deployment has failed. This is almost always a connection problem; see “troubleshooting connection issues.”</w:t>
-      </w:r>
-    </w:p>
-    <w:p>
-      <w:r>
-        <w:t>3</w:t>
-      </w:r>
-      <w:r>
-        <w:t>. If the deployment process hangs or seems to be taking forever, it’s usually a connection problem. See “troubleshooting connection issues.”</w:t>
-      </w:r>
-    </w:p>
-    <w:p>
-      <w:r>
-        <w:t xml:space="preserve">4. If you have no idea what is going on, try restarting the </w:t>
-      </w:r>
-      <w:proofErr w:type="spellStart"/>
-      <w:r>
-        <w:t>cRIO</w:t>
-      </w:r>
-      <w:proofErr w:type="spellEnd"/>
-      <w:r>
-        <w:t>. That always works, right?</w:t>
+      <w:r>
+        <w:t xml:space="preserve"> </w:t>
+      </w:r>
+      <w:r>
+        <w:rPr>
+          <w:b/>
+        </w:rPr>
+        <w:t>A</w:t>
+      </w:r>
+      <w:r>
+        <w:rPr>
+          <w:b/>
+        </w:rPr>
+        <w:t>lways</w:t>
+      </w:r>
+      <w:r>
+        <w:t xml:space="preserve"> check that they are in the right order</w:t>
+      </w:r>
+      <w:r>
+        <w:t xml:space="preserve"> (see below)</w:t>
+      </w:r>
+      <w:r>
+        <w:t>.</w:t>
+      </w:r>
+      <w:r>
+        <w:t xml:space="preserve"> </w:t>
+      </w:r>
+      <w:r>
+        <w:rPr>
+          <w:b/>
+        </w:rPr>
+        <w:t>Just because a controller is physically labeled number one does not mean that the driver station recognizes it as number one.</w:t>
+      </w:r>
+      <w:r>
+        <w:t xml:space="preserve"> </w:t>
+      </w:r>
+    </w:p>
+    <w:p>
+      <w:pPr>
+        <w:pStyle w:val="ListParagraph"/>
+        <w:numPr>
+          <w:ilvl w:val="0"/>
+          <w:numId w:val="1"/>
+        </w:numPr>
+      </w:pPr>
+      <w:r>
+        <w:t xml:space="preserve">In the driver station, switch over to the setup tab; you should see the two controllers listed. </w:t>
+      </w:r>
+    </w:p>
+    <w:p>
+      <w:pPr>
+        <w:pStyle w:val="ListParagraph"/>
+        <w:numPr>
+          <w:ilvl w:val="0"/>
+          <w:numId w:val="1"/>
+        </w:numPr>
+      </w:pPr>
+      <w:r>
+        <w:t xml:space="preserve">While the robot is </w:t>
+      </w:r>
+      <w:r>
+        <w:rPr>
+          <w:b/>
+        </w:rPr>
+        <w:t>disabled</w:t>
+      </w:r>
+      <w:r>
+        <w:t xml:space="preserve">, press a button on each controller to make sure that the driver controller is listed first and the shooter controller is listed second. </w:t>
+      </w:r>
+      <w:r>
+        <w:t xml:space="preserve">(The corresponding entry in the list will flash briefly as the button is pressed.) </w:t>
+      </w:r>
+    </w:p>
+    <w:p>
+      <w:pPr>
+        <w:pStyle w:val="ListParagraph"/>
+        <w:numPr>
+          <w:ilvl w:val="0"/>
+          <w:numId w:val="1"/>
+        </w:numPr>
+      </w:pPr>
+      <w:r>
+        <w:t>The controllers can be reordered by clicking and dragging the list entries around.</w:t>
+      </w:r>
+    </w:p>
+    <w:p>
+      <w:r>
+        <w:t>4</w:t>
+      </w:r>
+      <w:r>
+        <w:t>. Make sure that everyone is aware that you intend to enable the robot before you actually enable it. Or be prepared to run from angry mechanical peoples. Fast.</w:t>
+      </w:r>
+    </w:p>
+    <w:p>
+      <w:r>
+        <w:t>5</w:t>
+      </w:r>
+      <w:r>
+        <w:t xml:space="preserve">. Disabling the robot does </w:t>
+      </w:r>
+      <w:r>
+        <w:rPr>
+          <w:b/>
+        </w:rPr>
+        <w:t>not</w:t>
+      </w:r>
+      <w:r>
+        <w:t xml:space="preserve"> mean that everything just freezes. When the robot is disabled, all the hardware reverts to a “safe” status—i.e. motors stop running, etc. It also means that any solenoids that are in the “on” position will automatically be moved to the “off” position. So if you leave a solenoid in the “on” position (e.g. raising the climber on Sally), disabling the robot will effectively actuate the solenoid (e.g. lowering the climber on Sally)</w:t>
+      </w:r>
+      <w:r>
+        <w:t>, which is probably unintended</w:t>
+      </w:r>
+      <w:r>
+        <w:t>. (And if you enable the robot again, the solenoid will go back to the “on” state.)</w:t>
+      </w:r>
+    </w:p>
+    <w:p/>
+    <w:p>
+      <w:r>
+        <w:rPr>
+          <w:b/>
+          <w:sz w:val="28"/>
+        </w:rPr>
+        <w:t>Competition</w:t>
+      </w:r>
+    </w:p>
+    <w:p/>
+    <w:p>
+      <w:r>
+        <w:t>1. Plug the LAN cable into the laptop. “FMS Connected” should appear in the driver station, and the enable/disable buttons should disappear.</w:t>
+      </w:r>
+    </w:p>
+    <w:p>
+      <w:r>
+        <w:t>2. Confirm that the controllers are being detected by the driver station and are in the right order using the procedure above.</w:t>
+      </w:r>
+    </w:p>
+    <w:p>
+      <w:r>
+        <w:t>3. If controller issues occur, try these steps:</w:t>
+      </w:r>
+    </w:p>
+    <w:p>
+      <w:pPr>
+        <w:pStyle w:val="ListParagraph"/>
+        <w:numPr>
+          <w:ilvl w:val="0"/>
+          <w:numId w:val="2"/>
+        </w:numPr>
+      </w:pPr>
+      <w:r>
+        <w:t>Unplug the controllers and then plug them back in—that actually works sometimes.</w:t>
+      </w:r>
+    </w:p>
+    <w:p>
+      <w:pPr>
+        <w:pStyle w:val="ListParagraph"/>
+        <w:numPr>
+          <w:ilvl w:val="0"/>
+          <w:numId w:val="2"/>
+        </w:numPr>
+      </w:pPr>
+      <w:r>
+        <w:t>Switch USB ports.</w:t>
+      </w:r>
+    </w:p>
+    <w:p>
+      <w:pPr>
+        <w:pStyle w:val="ListParagraph"/>
+        <w:numPr>
+          <w:ilvl w:val="0"/>
+          <w:numId w:val="2"/>
+        </w:numPr>
+      </w:pPr>
+      <w:r>
+        <w:t xml:space="preserve">Press the f1 key; this “refreshes”, forcing the driver station to check for controllers. (Note: if you do this off-field while the robot is disabled, this </w:t>
+      </w:r>
+      <w:r>
+        <w:rPr>
+          <w:b/>
+        </w:rPr>
+        <w:t>will enable the robot</w:t>
+      </w:r>
+      <w:r>
+        <w:t>.)</w:t>
       </w:r>
     </w:p>
     <w:sectPr>
@@ -710,6 +876,243 @@
     </w:p>
   </w:footnote>
 </w:footnotes>
+</file>
+
+<file path=word/numbering.xml><?xml version="1.0" encoding="utf-8"?>
+<w:numbering xmlns:ve="http://schemas.openxmlformats.org/markup-compatibility/2006" xmlns:o="urn:schemas-microsoft-com:office:office" xmlns:r="http://schemas.openxmlformats.org/officeDocument/2006/relationships" xmlns:m="http://schemas.openxmlformats.org/officeDocument/2006/math" xmlns:v="urn:schemas-microsoft-com:vml" xmlns:wp="http://schemas.openxmlformats.org/drawingml/2006/wordprocessingDrawing" xmlns:w10="urn:schemas-microsoft-com:office:word" xmlns:w="http://schemas.openxmlformats.org/wordprocessingml/2006/main" xmlns:wne="http://schemas.microsoft.com/office/word/2006/wordml">
+  <w:abstractNum w:abstractNumId="0">
+    <w:nsid w:val="5C197E93"/>
+    <w:multiLevelType w:val="hybridMultilevel"/>
+    <w:tmpl w:val="32BA8CD8"/>
+    <w:lvl w:ilvl="0" w:tplc="04090001">
+      <w:start w:val="1"/>
+      <w:numFmt w:val="bullet"/>
+      <w:lvlText w:val=""/>
+      <w:lvlJc w:val="left"/>
+      <w:pPr>
+        <w:ind w:left="720" w:hanging="360"/>
+      </w:pPr>
+      <w:rPr>
+        <w:rFonts w:ascii="Symbol" w:hAnsi="Symbol" w:hint="default"/>
+      </w:rPr>
+    </w:lvl>
+    <w:lvl w:ilvl="1" w:tplc="04090003" w:tentative="1">
+      <w:start w:val="1"/>
+      <w:numFmt w:val="bullet"/>
+      <w:lvlText w:val="o"/>
+      <w:lvlJc w:val="left"/>
+      <w:pPr>
+        <w:ind w:left="1440" w:hanging="360"/>
+      </w:pPr>
+      <w:rPr>
+        <w:rFonts w:ascii="Courier New" w:hAnsi="Courier New" w:cs="Courier New" w:hint="default"/>
+      </w:rPr>
+    </w:lvl>
+    <w:lvl w:ilvl="2" w:tplc="04090005" w:tentative="1">
+      <w:start w:val="1"/>
+      <w:numFmt w:val="bullet"/>
+      <w:lvlText w:val=""/>
+      <w:lvlJc w:val="left"/>
+      <w:pPr>
+        <w:ind w:left="2160" w:hanging="360"/>
+      </w:pPr>
+      <w:rPr>
+        <w:rFonts w:ascii="Wingdings" w:hAnsi="Wingdings" w:hint="default"/>
+      </w:rPr>
+    </w:lvl>
+    <w:lvl w:ilvl="3" w:tplc="04090001" w:tentative="1">
+      <w:start w:val="1"/>
+      <w:numFmt w:val="bullet"/>
+      <w:lvlText w:val=""/>
+      <w:lvlJc w:val="left"/>
+      <w:pPr>
+        <w:ind w:left="2880" w:hanging="360"/>
+      </w:pPr>
+      <w:rPr>
+        <w:rFonts w:ascii="Symbol" w:hAnsi="Symbol" w:hint="default"/>
+      </w:rPr>
+    </w:lvl>
+    <w:lvl w:ilvl="4" w:tplc="04090003" w:tentative="1">
+      <w:start w:val="1"/>
+      <w:numFmt w:val="bullet"/>
+      <w:lvlText w:val="o"/>
+      <w:lvlJc w:val="left"/>
+      <w:pPr>
+        <w:ind w:left="3600" w:hanging="360"/>
+      </w:pPr>
+      <w:rPr>
+        <w:rFonts w:ascii="Courier New" w:hAnsi="Courier New" w:cs="Courier New" w:hint="default"/>
+      </w:rPr>
+    </w:lvl>
+    <w:lvl w:ilvl="5" w:tplc="04090005" w:tentative="1">
+      <w:start w:val="1"/>
+      <w:numFmt w:val="bullet"/>
+      <w:lvlText w:val=""/>
+      <w:lvlJc w:val="left"/>
+      <w:pPr>
+        <w:ind w:left="4320" w:hanging="360"/>
+      </w:pPr>
+      <w:rPr>
+        <w:rFonts w:ascii="Wingdings" w:hAnsi="Wingdings" w:hint="default"/>
+      </w:rPr>
+    </w:lvl>
+    <w:lvl w:ilvl="6" w:tplc="04090001" w:tentative="1">
+      <w:start w:val="1"/>
+      <w:numFmt w:val="bullet"/>
+      <w:lvlText w:val=""/>
+      <w:lvlJc w:val="left"/>
+      <w:pPr>
+        <w:ind w:left="5040" w:hanging="360"/>
+      </w:pPr>
+      <w:rPr>
+        <w:rFonts w:ascii="Symbol" w:hAnsi="Symbol" w:hint="default"/>
+      </w:rPr>
+    </w:lvl>
+    <w:lvl w:ilvl="7" w:tplc="04090003" w:tentative="1">
+      <w:start w:val="1"/>
+      <w:numFmt w:val="bullet"/>
+      <w:lvlText w:val="o"/>
+      <w:lvlJc w:val="left"/>
+      <w:pPr>
+        <w:ind w:left="5760" w:hanging="360"/>
+      </w:pPr>
+      <w:rPr>
+        <w:rFonts w:ascii="Courier New" w:hAnsi="Courier New" w:cs="Courier New" w:hint="default"/>
+      </w:rPr>
+    </w:lvl>
+    <w:lvl w:ilvl="8" w:tplc="04090005" w:tentative="1">
+      <w:start w:val="1"/>
+      <w:numFmt w:val="bullet"/>
+      <w:lvlText w:val=""/>
+      <w:lvlJc w:val="left"/>
+      <w:pPr>
+        <w:ind w:left="6480" w:hanging="360"/>
+      </w:pPr>
+      <w:rPr>
+        <w:rFonts w:ascii="Wingdings" w:hAnsi="Wingdings" w:hint="default"/>
+      </w:rPr>
+    </w:lvl>
+  </w:abstractNum>
+  <w:abstractNum w:abstractNumId="1">
+    <w:nsid w:val="730B4DAD"/>
+    <w:multiLevelType w:val="hybridMultilevel"/>
+    <w:tmpl w:val="3C922A10"/>
+    <w:lvl w:ilvl="0" w:tplc="04090001">
+      <w:start w:val="1"/>
+      <w:numFmt w:val="bullet"/>
+      <w:lvlText w:val=""/>
+      <w:lvlJc w:val="left"/>
+      <w:pPr>
+        <w:ind w:left="720" w:hanging="360"/>
+      </w:pPr>
+      <w:rPr>
+        <w:rFonts w:ascii="Symbol" w:hAnsi="Symbol" w:hint="default"/>
+      </w:rPr>
+    </w:lvl>
+    <w:lvl w:ilvl="1" w:tplc="04090003" w:tentative="1">
+      <w:start w:val="1"/>
+      <w:numFmt w:val="bullet"/>
+      <w:lvlText w:val="o"/>
+      <w:lvlJc w:val="left"/>
+      <w:pPr>
+        <w:ind w:left="1440" w:hanging="360"/>
+      </w:pPr>
+      <w:rPr>
+        <w:rFonts w:ascii="Courier New" w:hAnsi="Courier New" w:cs="Courier New" w:hint="default"/>
+      </w:rPr>
+    </w:lvl>
+    <w:lvl w:ilvl="2" w:tplc="04090005" w:tentative="1">
+      <w:start w:val="1"/>
+      <w:numFmt w:val="bullet"/>
+      <w:lvlText w:val=""/>
+      <w:lvlJc w:val="left"/>
+      <w:pPr>
+        <w:ind w:left="2160" w:hanging="360"/>
+      </w:pPr>
+      <w:rPr>
+        <w:rFonts w:ascii="Wingdings" w:hAnsi="Wingdings" w:hint="default"/>
+      </w:rPr>
+    </w:lvl>
+    <w:lvl w:ilvl="3" w:tplc="04090001" w:tentative="1">
+      <w:start w:val="1"/>
+      <w:numFmt w:val="bullet"/>
+      <w:lvlText w:val=""/>
+      <w:lvlJc w:val="left"/>
+      <w:pPr>
+        <w:ind w:left="2880" w:hanging="360"/>
+      </w:pPr>
+      <w:rPr>
+        <w:rFonts w:ascii="Symbol" w:hAnsi="Symbol" w:hint="default"/>
+      </w:rPr>
+    </w:lvl>
+    <w:lvl w:ilvl="4" w:tplc="04090003" w:tentative="1">
+      <w:start w:val="1"/>
+      <w:numFmt w:val="bullet"/>
+      <w:lvlText w:val="o"/>
+      <w:lvlJc w:val="left"/>
+      <w:pPr>
+        <w:ind w:left="3600" w:hanging="360"/>
+      </w:pPr>
+      <w:rPr>
+        <w:rFonts w:ascii="Courier New" w:hAnsi="Courier New" w:cs="Courier New" w:hint="default"/>
+      </w:rPr>
+    </w:lvl>
+    <w:lvl w:ilvl="5" w:tplc="04090005" w:tentative="1">
+      <w:start w:val="1"/>
+      <w:numFmt w:val="bullet"/>
+      <w:lvlText w:val=""/>
+      <w:lvlJc w:val="left"/>
+      <w:pPr>
+        <w:ind w:left="4320" w:hanging="360"/>
+      </w:pPr>
+      <w:rPr>
+        <w:rFonts w:ascii="Wingdings" w:hAnsi="Wingdings" w:hint="default"/>
+      </w:rPr>
+    </w:lvl>
+    <w:lvl w:ilvl="6" w:tplc="04090001" w:tentative="1">
+      <w:start w:val="1"/>
+      <w:numFmt w:val="bullet"/>
+      <w:lvlText w:val=""/>
+      <w:lvlJc w:val="left"/>
+      <w:pPr>
+        <w:ind w:left="5040" w:hanging="360"/>
+      </w:pPr>
+      <w:rPr>
+        <w:rFonts w:ascii="Symbol" w:hAnsi="Symbol" w:hint="default"/>
+      </w:rPr>
+    </w:lvl>
+    <w:lvl w:ilvl="7" w:tplc="04090003" w:tentative="1">
+      <w:start w:val="1"/>
+      <w:numFmt w:val="bullet"/>
+      <w:lvlText w:val="o"/>
+      <w:lvlJc w:val="left"/>
+      <w:pPr>
+        <w:ind w:left="5760" w:hanging="360"/>
+      </w:pPr>
+      <w:rPr>
+        <w:rFonts w:ascii="Courier New" w:hAnsi="Courier New" w:cs="Courier New" w:hint="default"/>
+      </w:rPr>
+    </w:lvl>
+    <w:lvl w:ilvl="8" w:tplc="04090005" w:tentative="1">
+      <w:start w:val="1"/>
+      <w:numFmt w:val="bullet"/>
+      <w:lvlText w:val=""/>
+      <w:lvlJc w:val="left"/>
+      <w:pPr>
+        <w:ind w:left="6480" w:hanging="360"/>
+      </w:pPr>
+      <w:rPr>
+        <w:rFonts w:ascii="Wingdings" w:hAnsi="Wingdings" w:hint="default"/>
+      </w:rPr>
+    </w:lvl>
+  </w:abstractNum>
+  <w:num w:numId="1">
+    <w:abstractNumId w:val="0"/>
+  </w:num>
+  <w:num w:numId="2">
+    <w:abstractNumId w:val="1"/>
+  </w:num>
+</w:numbering>
 </file>
 
 <file path=word/styles.xml><?xml version="1.0" encoding="utf-8"?>
@@ -967,6 +1370,17 @@
       <w:sz w:val="16"/>
       <w:szCs w:val="16"/>
     </w:rPr>
+  </w:style>
+  <w:style w:type="paragraph" w:styleId="ListParagraph">
+    <w:name w:val="List Paragraph"/>
+    <w:basedOn w:val="Normal"/>
+    <w:uiPriority w:val="34"/>
+    <w:qFormat/>
+    <w:rsid w:val="005D510D"/>
+    <w:pPr>
+      <w:ind w:left="720"/>
+      <w:contextualSpacing/>
+    </w:pPr>
   </w:style>
 </w:styles>
 </file>

</xml_diff>

<commit_message>
Added control scheme for Sally
</commit_message>
<xml_diff>
--- a/Documents/3061 Survival Guide.docx
+++ b/Documents/3061 Survival Guide.docx
@@ -7,14 +7,6 @@
         <w:jc w:val="right"/>
       </w:pPr>
       <w:r>
-        <w:t>Nathan Lindquist</w:t>
-      </w:r>
-    </w:p>
-    <w:p>
-      <w:pPr>
-        <w:jc w:val="right"/>
-      </w:pPr>
-      <w:r>
         <w:t>21 July 2013</w:t>
       </w:r>
     </w:p>
@@ -66,8 +58,16 @@
         <w:rPr>
           <w:sz w:val="28"/>
         </w:rPr>
-        <w:t xml:space="preserve"> Usually when it’s really, really inconvenient.</w:t>
-      </w:r>
+        <w:t xml:space="preserve"> </w:t>
+      </w:r>
+      <w:proofErr w:type="gramStart"/>
+      <w:r>
+        <w:rPr>
+          <w:sz w:val="28"/>
+        </w:rPr>
+        <w:t>Usually when it’s really, really inconvenient.</w:t>
+      </w:r>
+      <w:proofErr w:type="gramEnd"/>
     </w:p>
     <w:p>
       <w:pPr>
@@ -203,7 +203,15 @@
         <w:t xml:space="preserve">port 1 </w:t>
       </w:r>
       <w:r>
-        <w:t>on the cRIO.</w:t>
+        <w:t xml:space="preserve">on the </w:t>
+      </w:r>
+      <w:proofErr w:type="spellStart"/>
+      <w:r>
+        <w:t>cRIO</w:t>
+      </w:r>
+      <w:proofErr w:type="spellEnd"/>
+      <w:r>
+        <w:t>.</w:t>
       </w:r>
     </w:p>
     <w:p>
@@ -328,7 +336,23 @@
     </w:p>
     <w:p>
       <w:r>
-        <w:t xml:space="preserve">5. Make sure the router/ethernet cable is plugged into port 1 on the cRIO. </w:t>
+        <w:t>5. Make sure the router/</w:t>
+      </w:r>
+      <w:proofErr w:type="spellStart"/>
+      <w:r>
+        <w:t>ethernet</w:t>
+      </w:r>
+      <w:proofErr w:type="spellEnd"/>
+      <w:r>
+        <w:t xml:space="preserve"> cable is plugged into port 1 on the </w:t>
+      </w:r>
+      <w:proofErr w:type="spellStart"/>
+      <w:r>
+        <w:t>cRIO</w:t>
+      </w:r>
+      <w:proofErr w:type="spellEnd"/>
+      <w:r>
+        <w:t xml:space="preserve">. </w:t>
       </w:r>
       <w:r>
         <w:rPr>
@@ -400,12 +424,28 @@
         <w:t xml:space="preserve">2. </w:t>
       </w:r>
       <w:r>
-        <w:t>In the project window, right click on the “target” and select Connect. This will abort the current startup application on the cRIO (if there is one) and allow for much faster deployment.</w:t>
-      </w:r>
-    </w:p>
-    <w:p>
-      <w:r>
-        <w:t>3. Open Robot Main.vi and hit the run button. This will deploy all VI’s in the project to the cRIO. If the conflict resolution dialog opens, click “OK”.</w:t>
+        <w:t xml:space="preserve">In the project window, right click on the “target” and select Connect. This will abort the current startup application on the </w:t>
+      </w:r>
+      <w:proofErr w:type="spellStart"/>
+      <w:r>
+        <w:t>cRIO</w:t>
+      </w:r>
+      <w:proofErr w:type="spellEnd"/>
+      <w:r>
+        <w:t xml:space="preserve"> (if there is one) and allow for much faster deployment.</w:t>
+      </w:r>
+    </w:p>
+    <w:p>
+      <w:r>
+        <w:t xml:space="preserve">3. Open Robot Main.vi and hit the run button. This will deploy all VI’s in the project to the </w:t>
+      </w:r>
+      <w:proofErr w:type="spellStart"/>
+      <w:r>
+        <w:t>cRIO</w:t>
+      </w:r>
+      <w:proofErr w:type="spellEnd"/>
+      <w:r>
+        <w:t>. If the conflict resolution dialog opens, click “OK”.</w:t>
       </w:r>
     </w:p>
     <w:p/>
@@ -425,7 +465,23 @@
     </w:p>
     <w:p>
       <w:r>
-        <w:t>This kind of deployment is used to put competition code on the cRIO. The code starts running automatically once the cRIO is turned on.</w:t>
+        <w:t xml:space="preserve">This kind of deployment is used to put competition code on the </w:t>
+      </w:r>
+      <w:proofErr w:type="spellStart"/>
+      <w:r>
+        <w:t>cRIO</w:t>
+      </w:r>
+      <w:proofErr w:type="spellEnd"/>
+      <w:r>
+        <w:t xml:space="preserve">. The code starts running automatically once the </w:t>
+      </w:r>
+      <w:proofErr w:type="spellStart"/>
+      <w:r>
+        <w:t>cRIO</w:t>
+      </w:r>
+      <w:proofErr w:type="spellEnd"/>
+      <w:r>
+        <w:t xml:space="preserve"> is turned on.</w:t>
       </w:r>
     </w:p>
     <w:p/>
@@ -451,7 +507,15 @@
     </w:p>
     <w:p>
       <w:r>
-        <w:t>5. Once the startup application is done deploying, restart the cRIO. After a minute or so, the startup code will be running (there should be a green light next to “Robot Code” in the driver station).</w:t>
+        <w:t xml:space="preserve">5. Once the startup application is done deploying, restart the </w:t>
+      </w:r>
+      <w:proofErr w:type="spellStart"/>
+      <w:r>
+        <w:t>cRIO</w:t>
+      </w:r>
+      <w:proofErr w:type="spellEnd"/>
+      <w:r>
+        <w:t>. After a minute or so, the startup code will be running (there should be a green light next to “Robot Code” in the driver station).</w:t>
       </w:r>
     </w:p>
     <w:p/>
@@ -534,7 +598,15 @@
         <w:t>1</w:t>
       </w:r>
       <w:r>
-        <w:t>. If a dialog box pops up and says something like, “the target is already in use by another project or computer,” restart the cRIO.</w:t>
+        <w:t xml:space="preserve">. If a dialog box pops up and says something like, “the target is already in use by another project or computer,” restart the </w:t>
+      </w:r>
+      <w:proofErr w:type="spellStart"/>
+      <w:r>
+        <w:t>cRIO</w:t>
+      </w:r>
+      <w:proofErr w:type="spellEnd"/>
+      <w:r>
+        <w:t>.</w:t>
       </w:r>
     </w:p>
     <w:p>
@@ -545,7 +617,15 @@
         <w:t>. If a message like “</w:t>
       </w:r>
       <w:r>
-        <w:t>Waiting for Real-Time target (RT CompactRIO Target) to respond</w:t>
+        <w:t xml:space="preserve">Waiting for Real-Time target (RT </w:t>
+      </w:r>
+      <w:proofErr w:type="spellStart"/>
+      <w:r>
+        <w:t>CompactRIO</w:t>
+      </w:r>
+      <w:proofErr w:type="spellEnd"/>
+      <w:r>
+        <w:t xml:space="preserve"> Target) to respond</w:t>
       </w:r>
       <w:r>
         <w:t>” appears twice in a row, deployment has failed. This is almost always a connection problem; see “troubleshooting connection issues.”</w:t>
@@ -561,7 +641,15 @@
     </w:p>
     <w:p>
       <w:r>
-        <w:t>4. If you have no idea what is going on, try restarting the cRIO. That always works, right?</w:t>
+        <w:t xml:space="preserve">4. If you have no idea what is going on, try restarting the </w:t>
+      </w:r>
+      <w:proofErr w:type="spellStart"/>
+      <w:r>
+        <w:t>cRIO</w:t>
+      </w:r>
+      <w:proofErr w:type="spellEnd"/>
+      <w:r>
+        <w:t>. That always works, right?</w:t>
       </w:r>
     </w:p>
     <w:p/>
@@ -605,8 +693,13 @@
       <w:r>
         <w:t xml:space="preserve">2. Choose the mode you want: autonomous, </w:t>
       </w:r>
-      <w:r>
-        <w:t xml:space="preserve">teleop, or practice (this simulates a match: </w:t>
+      <w:proofErr w:type="spellStart"/>
+      <w:r>
+        <w:t>teleop</w:t>
+      </w:r>
+      <w:proofErr w:type="spellEnd"/>
+      <w:r>
+        <w:t xml:space="preserve">, or practice (this simulates a match: </w:t>
       </w:r>
       <w:r>
         <w:t>a 5-second countdown</w:t>
@@ -614,9 +707,11 @@
       <w:r>
         <w:t xml:space="preserve">, a 15-second autonomous, and an unlimited </w:t>
       </w:r>
+      <w:proofErr w:type="spellStart"/>
       <w:r>
         <w:t>teleop</w:t>
       </w:r>
+      <w:proofErr w:type="spellEnd"/>
       <w:r>
         <w:t>).</w:t>
       </w:r>
@@ -741,7 +836,15 @@
         <w:t>5</w:t>
       </w:r>
       <w:r>
-        <w:t xml:space="preserve">. Disabling the robot does </w:t>
+        <w:t xml:space="preserve">. </w:t>
+      </w:r>
+      <w:proofErr w:type="gramStart"/>
+      <w:r>
+        <w:t>Disabling</w:t>
+      </w:r>
+      <w:proofErr w:type="gramEnd"/>
+      <w:r>
+        <w:t xml:space="preserve"> the robot does </w:t>
       </w:r>
       <w:r>
         <w:rPr>
@@ -794,7 +897,15 @@
         </w:numPr>
       </w:pPr>
       <w:r>
-        <w:t>Unplug the controllers and then plug them back in—that actually works sometimes.</w:t>
+        <w:t xml:space="preserve">Unplug the controllers and then plug </w:t>
+      </w:r>
+      <w:proofErr w:type="gramStart"/>
+      <w:r>
+        <w:t>them</w:t>
+      </w:r>
+      <w:proofErr w:type="gramEnd"/>
+      <w:r>
+        <w:t xml:space="preserve"> back in—that actually works sometimes.</w:t>
       </w:r>
     </w:p>
     <w:p>

</xml_diff>